<commit_message>
complete trend generation. refine chartsHelper and CrossTableJob. update readme.
</commit_message>
<xml_diff>
--- a/docs/data-exchange/CrossTableAnalyze-Frontend2Backend.docx
+++ b/docs/data-exchange/CrossTableAnalyze-Frontend2Backend.docx
@@ -238,8 +238,6 @@
               </w:rPr>
               <w:t>聚合函数</w:t>
             </w:r>
-            <w:bookmarkStart w:id="0" w:name="_GoBack"/>
-            <w:bookmarkEnd w:id="0"/>
           </w:p>
         </w:tc>
         <w:tc>
@@ -474,6 +472,197 @@
           <w:rFonts w:hint="eastAsia"/>
         </w:rPr>
         <w:t>列按照参与列顺序按分号分隔</w:t>
+      </w:r>
+    </w:p>
+    <w:p/>
+    <w:p>
+      <w:r>
+        <w:rPr>
+          <w:rFonts w:hint="eastAsia"/>
+        </w:rPr>
+        <w:t>转换示例：</w:t>
+      </w:r>
+    </w:p>
+    <w:tbl>
+      <w:tblPr>
+        <w:tblStyle w:val="TableGrid"/>
+        <w:tblW w:w="0" w:type="auto"/>
+        <w:tblLook w:val="04A0" w:firstRow="1" w:lastRow="0" w:firstColumn="1" w:lastColumn="0" w:noHBand="0" w:noVBand="1"/>
+      </w:tblPr>
+      <w:tblGrid>
+        <w:gridCol w:w="8630"/>
+      </w:tblGrid>
+      <w:tr>
+        <w:tc>
+          <w:tcPr>
+            <w:tcW w:w="8630" w:type="dxa"/>
+          </w:tcPr>
+          <w:p>
+            <w:pPr>
+              <w:pStyle w:val="ListParagraph"/>
+              <w:numPr>
+                <w:ilvl w:val="0"/>
+                <w:numId w:val="1"/>
+              </w:numPr>
+            </w:pPr>
+            <w:r>
+              <w:t xml:space="preserve">var v = [["test chart 1","this is a </w:t>
+            </w:r>
+            <w:proofErr w:type="spellStart"/>
+            <w:r>
+              <w:t>crosstable</w:t>
+            </w:r>
+            <w:proofErr w:type="spellEnd"/>
+            <w:r>
+              <w:t xml:space="preserve"> test chart","DatabaseInsights-&gt;T_DI_USER-&gt;</w:t>
+            </w:r>
+            <w:proofErr w:type="gramStart"/>
+            <w:r>
+              <w:t>USERID;DatabaseInsights</w:t>
+            </w:r>
+            <w:proofErr w:type="gramEnd"/>
+            <w:r>
+              <w:t>-&gt;T_DI_USER-&gt;STATUS;","type_number","pf_trend","comment1;connemts2"]];</w:t>
+            </w:r>
+          </w:p>
+          <w:p>
+            <w:pPr>
+              <w:pStyle w:val="ListParagraph"/>
+              <w:numPr>
+                <w:ilvl w:val="0"/>
+                <w:numId w:val="1"/>
+              </w:numPr>
+            </w:pPr>
+            <w:r>
+              <w:t>undefined</w:t>
+            </w:r>
+          </w:p>
+          <w:p>
+            <w:pPr>
+              <w:pStyle w:val="ListParagraph"/>
+              <w:numPr>
+                <w:ilvl w:val="0"/>
+                <w:numId w:val="1"/>
+              </w:numPr>
+            </w:pPr>
+            <w:r>
+              <w:t xml:space="preserve">var s = </w:t>
+            </w:r>
+            <w:proofErr w:type="spellStart"/>
+            <w:r>
+              <w:t>DBIEX.toString</w:t>
+            </w:r>
+            <w:proofErr w:type="spellEnd"/>
+            <w:r>
+              <w:t>(v)</w:t>
+            </w:r>
+          </w:p>
+          <w:p>
+            <w:pPr>
+              <w:pStyle w:val="ListParagraph"/>
+              <w:numPr>
+                <w:ilvl w:val="0"/>
+                <w:numId w:val="1"/>
+              </w:numPr>
+            </w:pPr>
+            <w:r>
+              <w:t>undefined</w:t>
+            </w:r>
+          </w:p>
+          <w:p>
+            <w:pPr>
+              <w:pStyle w:val="ListParagraph"/>
+              <w:numPr>
+                <w:ilvl w:val="0"/>
+                <w:numId w:val="1"/>
+              </w:numPr>
+            </w:pPr>
+            <w:r>
+              <w:t>s</w:t>
+            </w:r>
+          </w:p>
+          <w:p>
+            <w:pPr>
+              <w:pStyle w:val="ListParagraph"/>
+              <w:numPr>
+                <w:ilvl w:val="0"/>
+                <w:numId w:val="1"/>
+              </w:numPr>
+              <w:rPr>
+                <w:rFonts w:hint="eastAsia"/>
+              </w:rPr>
+            </w:pPr>
+            <w:r>
+              <w:t xml:space="preserve">"1&lt;@MSG&gt;test chart 1&lt;@C&gt;this is a </w:t>
+            </w:r>
+            <w:proofErr w:type="spellStart"/>
+            <w:r>
+              <w:t>crosstable</w:t>
+            </w:r>
+            <w:proofErr w:type="spellEnd"/>
+            <w:r>
+              <w:t xml:space="preserve"> test chart&lt;@C&gt;DatabaseInsights-&gt;T_DI_USER-&gt;</w:t>
+            </w:r>
+            <w:proofErr w:type="gramStart"/>
+            <w:r>
+              <w:t>USERID;DatabaseInsights</w:t>
+            </w:r>
+            <w:proofErr w:type="gramEnd"/>
+            <w:r>
+              <w:t>-&gt;T_DI_USER-&gt;STATUS;&lt;@C&gt;type_number&lt;@C&gt;pf_trend&lt;@C&gt;comment1;connemts2&lt;@C&gt;&lt;@R&gt;"</w:t>
+            </w:r>
+          </w:p>
+        </w:tc>
+        <w:bookmarkStart w:id="0" w:name="_GoBack"/>
+        <w:bookmarkEnd w:id="0"/>
+      </w:tr>
+    </w:tbl>
+    <w:p/>
+    <w:p>
+      <w:pPr>
+        <w:rPr>
+          <w:rFonts w:hint="eastAsia"/>
+        </w:rPr>
+      </w:pPr>
+      <w:r>
+        <w:rPr>
+          <w:noProof/>
+        </w:rPr>
+        <w:drawing>
+          <wp:inline distT="0" distB="0" distL="0" distR="0" wp14:anchorId="5930A4C6" wp14:editId="34B36EDF">
+            <wp:extent cx="6801751" cy="1247775"/>
+            <wp:effectExtent l="0" t="0" r="0" b="0"/>
+            <wp:docPr id="1" name="Picture 1"/>
+            <wp:cNvGraphicFramePr>
+              <a:graphicFrameLocks xmlns:a="http://schemas.openxmlformats.org/drawingml/2006/main" noChangeAspect="1"/>
+            </wp:cNvGraphicFramePr>
+            <a:graphic xmlns:a="http://schemas.openxmlformats.org/drawingml/2006/main">
+              <a:graphicData uri="http://schemas.openxmlformats.org/drawingml/2006/picture">
+                <pic:pic xmlns:pic="http://schemas.openxmlformats.org/drawingml/2006/picture">
+                  <pic:nvPicPr>
+                    <pic:cNvPr id="1" name=""/>
+                    <pic:cNvPicPr/>
+                  </pic:nvPicPr>
+                  <pic:blipFill>
+                    <a:blip r:embed="rId7"/>
+                    <a:stretch>
+                      <a:fillRect/>
+                    </a:stretch>
+                  </pic:blipFill>
+                  <pic:spPr>
+                    <a:xfrm>
+                      <a:off x="0" y="0"/>
+                      <a:ext cx="6829349" cy="1252838"/>
+                    </a:xfrm>
+                    <a:prstGeom prst="rect">
+                      <a:avLst/>
+                    </a:prstGeom>
+                  </pic:spPr>
+                </pic:pic>
+              </a:graphicData>
+            </a:graphic>
+          </wp:inline>
+        </w:drawing>
       </w:r>
     </w:p>
     <w:sectPr>
@@ -484,6 +673,176 @@
     </w:sectPr>
   </w:body>
 </w:document>
+</file>
+
+<file path=word/endnotes.xml><?xml version="1.0" encoding="utf-8"?>
+<w:endnotes xmlns:wpc="http://schemas.microsoft.com/office/word/2010/wordprocessingCanvas" xmlns:cx="http://schemas.microsoft.com/office/drawing/2014/chartex" xmlns:cx1="http://schemas.microsoft.com/office/drawing/2015/9/8/chartex" xmlns:cx2="http://schemas.microsoft.com/office/drawing/2015/10/21/chartex" xmlns:cx3="http://schemas.microsoft.com/office/drawing/2016/5/9/chartex" xmlns:cx4="http://schemas.microsoft.com/office/drawing/2016/5/10/chartex" xmlns:cx5="http://schemas.microsoft.com/office/drawing/2016/5/11/chartex" xmlns:cx6="http://schemas.microsoft.com/office/drawing/2016/5/12/chartex" xmlns:cx7="http://schemas.microsoft.com/office/drawing/2016/5/13/chartex" xmlns:cx8="http://schemas.microsoft.com/office/drawing/2016/5/14/chartex" xmlns:mc="http://schemas.openxmlformats.org/markup-compatibility/2006" xmlns:aink="http://schemas.microsoft.com/office/drawing/2016/ink" xmlns:am3d="http://schemas.microsoft.com/office/drawing/2017/model3d" xmlns:o="urn:schemas-microsoft-com:office:office" xmlns:r="http://schemas.openxmlformats.org/officeDocument/2006/relationships" xmlns:m="http://schemas.openxmlformats.org/officeDocument/2006/math" xmlns:v="urn:schemas-microsoft-com:vml" xmlns:wp14="http://schemas.microsoft.com/office/word/2010/wordprocessingDrawing" xmlns:wp="http://schemas.openxmlformats.org/drawingml/2006/wordprocessingDrawing" xmlns:w10="urn:schemas-microsoft-com:office:word" xmlns:w="http://schemas.openxmlformats.org/wordprocessingml/2006/main" xmlns:w14="http://schemas.microsoft.com/office/word/2010/wordml" xmlns:w15="http://schemas.microsoft.com/office/word/2012/wordml" xmlns:w16cid="http://schemas.microsoft.com/office/word/2016/wordml/cid" xmlns:w16se="http://schemas.microsoft.com/office/word/2015/wordml/symex" xmlns:wpg="http://schemas.microsoft.com/office/word/2010/wordprocessingGroup" xmlns:wpi="http://schemas.microsoft.com/office/word/2010/wordprocessingInk" xmlns:wne="http://schemas.microsoft.com/office/word/2006/wordml" xmlns:wps="http://schemas.microsoft.com/office/word/2010/wordprocessingShape" mc:Ignorable="w14 w15 w16se w16cid wp14">
+  <w:endnote w:type="separator" w:id="-1">
+    <w:p>
+      <w:pPr>
+        <w:spacing w:after="0" w:line="240" w:lineRule="auto"/>
+      </w:pPr>
+      <w:r>
+        <w:separator/>
+      </w:r>
+    </w:p>
+  </w:endnote>
+  <w:endnote w:type="continuationSeparator" w:id="0">
+    <w:p>
+      <w:pPr>
+        <w:spacing w:after="0" w:line="240" w:lineRule="auto"/>
+      </w:pPr>
+      <w:r>
+        <w:continuationSeparator/>
+      </w:r>
+    </w:p>
+  </w:endnote>
+</w:endnotes>
+</file>
+
+<file path=word/footnotes.xml><?xml version="1.0" encoding="utf-8"?>
+<w:footnotes xmlns:wpc="http://schemas.microsoft.com/office/word/2010/wordprocessingCanvas" xmlns:cx="http://schemas.microsoft.com/office/drawing/2014/chartex" xmlns:cx1="http://schemas.microsoft.com/office/drawing/2015/9/8/chartex" xmlns:cx2="http://schemas.microsoft.com/office/drawing/2015/10/21/chartex" xmlns:cx3="http://schemas.microsoft.com/office/drawing/2016/5/9/chartex" xmlns:cx4="http://schemas.microsoft.com/office/drawing/2016/5/10/chartex" xmlns:cx5="http://schemas.microsoft.com/office/drawing/2016/5/11/chartex" xmlns:cx6="http://schemas.microsoft.com/office/drawing/2016/5/12/chartex" xmlns:cx7="http://schemas.microsoft.com/office/drawing/2016/5/13/chartex" xmlns:cx8="http://schemas.microsoft.com/office/drawing/2016/5/14/chartex" xmlns:mc="http://schemas.openxmlformats.org/markup-compatibility/2006" xmlns:aink="http://schemas.microsoft.com/office/drawing/2016/ink" xmlns:am3d="http://schemas.microsoft.com/office/drawing/2017/model3d" xmlns:o="urn:schemas-microsoft-com:office:office" xmlns:r="http://schemas.openxmlformats.org/officeDocument/2006/relationships" xmlns:m="http://schemas.openxmlformats.org/officeDocument/2006/math" xmlns:v="urn:schemas-microsoft-com:vml" xmlns:wp14="http://schemas.microsoft.com/office/word/2010/wordprocessingDrawing" xmlns:wp="http://schemas.openxmlformats.org/drawingml/2006/wordprocessingDrawing" xmlns:w10="urn:schemas-microsoft-com:office:word" xmlns:w="http://schemas.openxmlformats.org/wordprocessingml/2006/main" xmlns:w14="http://schemas.microsoft.com/office/word/2010/wordml" xmlns:w15="http://schemas.microsoft.com/office/word/2012/wordml" xmlns:w16cid="http://schemas.microsoft.com/office/word/2016/wordml/cid" xmlns:w16se="http://schemas.microsoft.com/office/word/2015/wordml/symex" xmlns:wpg="http://schemas.microsoft.com/office/word/2010/wordprocessingGroup" xmlns:wpi="http://schemas.microsoft.com/office/word/2010/wordprocessingInk" xmlns:wne="http://schemas.microsoft.com/office/word/2006/wordml" xmlns:wps="http://schemas.microsoft.com/office/word/2010/wordprocessingShape" mc:Ignorable="w14 w15 w16se w16cid wp14">
+  <w:footnote w:type="separator" w:id="-1">
+    <w:p>
+      <w:pPr>
+        <w:spacing w:after="0" w:line="240" w:lineRule="auto"/>
+      </w:pPr>
+      <w:r>
+        <w:separator/>
+      </w:r>
+    </w:p>
+  </w:footnote>
+  <w:footnote w:type="continuationSeparator" w:id="0">
+    <w:p>
+      <w:pPr>
+        <w:spacing w:after="0" w:line="240" w:lineRule="auto"/>
+      </w:pPr>
+      <w:r>
+        <w:continuationSeparator/>
+      </w:r>
+    </w:p>
+  </w:footnote>
+</w:footnotes>
+</file>
+
+<file path=word/numbering.xml><?xml version="1.0" encoding="utf-8"?>
+<w:numbering xmlns:wpc="http://schemas.microsoft.com/office/word/2010/wordprocessingCanvas" xmlns:cx="http://schemas.microsoft.com/office/drawing/2014/chartex" xmlns:cx1="http://schemas.microsoft.com/office/drawing/2015/9/8/chartex" xmlns:cx2="http://schemas.microsoft.com/office/drawing/2015/10/21/chartex" xmlns:cx3="http://schemas.microsoft.com/office/drawing/2016/5/9/chartex" xmlns:cx4="http://schemas.microsoft.com/office/drawing/2016/5/10/chartex" xmlns:cx5="http://schemas.microsoft.com/office/drawing/2016/5/11/chartex" xmlns:cx6="http://schemas.microsoft.com/office/drawing/2016/5/12/chartex" xmlns:cx7="http://schemas.microsoft.com/office/drawing/2016/5/13/chartex" xmlns:cx8="http://schemas.microsoft.com/office/drawing/2016/5/14/chartex" xmlns:mc="http://schemas.openxmlformats.org/markup-compatibility/2006" xmlns:aink="http://schemas.microsoft.com/office/drawing/2016/ink" xmlns:am3d="http://schemas.microsoft.com/office/drawing/2017/model3d" xmlns:o="urn:schemas-microsoft-com:office:office" xmlns:r="http://schemas.openxmlformats.org/officeDocument/2006/relationships" xmlns:m="http://schemas.openxmlformats.org/officeDocument/2006/math" xmlns:v="urn:schemas-microsoft-com:vml" xmlns:wp14="http://schemas.microsoft.com/office/word/2010/wordprocessingDrawing" xmlns:wp="http://schemas.openxmlformats.org/drawingml/2006/wordprocessingDrawing" xmlns:w10="urn:schemas-microsoft-com:office:word" xmlns:w="http://schemas.openxmlformats.org/wordprocessingml/2006/main" xmlns:w14="http://schemas.microsoft.com/office/word/2010/wordml" xmlns:w15="http://schemas.microsoft.com/office/word/2012/wordml" xmlns:w16cid="http://schemas.microsoft.com/office/word/2016/wordml/cid" xmlns:w16se="http://schemas.microsoft.com/office/word/2015/wordml/symex" xmlns:wpg="http://schemas.microsoft.com/office/word/2010/wordprocessingGroup" xmlns:wpi="http://schemas.microsoft.com/office/word/2010/wordprocessingInk" xmlns:wne="http://schemas.microsoft.com/office/word/2006/wordml" xmlns:wps="http://schemas.microsoft.com/office/word/2010/wordprocessingShape" mc:Ignorable="w14 w15 w16se w16cid wp14">
+  <w:abstractNum w:abstractNumId="0" w15:restartNumberingAfterBreak="0">
+    <w:nsid w:val="07BE31C9"/>
+    <w:multiLevelType w:val="hybridMultilevel"/>
+    <w:tmpl w:val="47829D98"/>
+    <w:lvl w:ilvl="0" w:tplc="F0CA31C2">
+      <w:numFmt w:val="bullet"/>
+      <w:lvlText w:val=""/>
+      <w:lvlJc w:val="left"/>
+      <w:pPr>
+        <w:ind w:left="720" w:hanging="360"/>
+      </w:pPr>
+      <w:rPr>
+        <w:rFonts w:ascii="Wingdings" w:eastAsiaTheme="minorEastAsia" w:hAnsi="Wingdings" w:cstheme="minorBidi" w:hint="default"/>
+      </w:rPr>
+    </w:lvl>
+    <w:lvl w:ilvl="1" w:tplc="04090003" w:tentative="1">
+      <w:start w:val="1"/>
+      <w:numFmt w:val="bullet"/>
+      <w:lvlText w:val="o"/>
+      <w:lvlJc w:val="left"/>
+      <w:pPr>
+        <w:ind w:left="1440" w:hanging="360"/>
+      </w:pPr>
+      <w:rPr>
+        <w:rFonts w:ascii="Courier New" w:hAnsi="Courier New" w:cs="Courier New" w:hint="default"/>
+      </w:rPr>
+    </w:lvl>
+    <w:lvl w:ilvl="2" w:tplc="04090005" w:tentative="1">
+      <w:start w:val="1"/>
+      <w:numFmt w:val="bullet"/>
+      <w:lvlText w:val=""/>
+      <w:lvlJc w:val="left"/>
+      <w:pPr>
+        <w:ind w:left="2160" w:hanging="360"/>
+      </w:pPr>
+      <w:rPr>
+        <w:rFonts w:ascii="Wingdings" w:hAnsi="Wingdings" w:hint="default"/>
+      </w:rPr>
+    </w:lvl>
+    <w:lvl w:ilvl="3" w:tplc="04090001" w:tentative="1">
+      <w:start w:val="1"/>
+      <w:numFmt w:val="bullet"/>
+      <w:lvlText w:val=""/>
+      <w:lvlJc w:val="left"/>
+      <w:pPr>
+        <w:ind w:left="2880" w:hanging="360"/>
+      </w:pPr>
+      <w:rPr>
+        <w:rFonts w:ascii="Symbol" w:hAnsi="Symbol" w:hint="default"/>
+      </w:rPr>
+    </w:lvl>
+    <w:lvl w:ilvl="4" w:tplc="04090003" w:tentative="1">
+      <w:start w:val="1"/>
+      <w:numFmt w:val="bullet"/>
+      <w:lvlText w:val="o"/>
+      <w:lvlJc w:val="left"/>
+      <w:pPr>
+        <w:ind w:left="3600" w:hanging="360"/>
+      </w:pPr>
+      <w:rPr>
+        <w:rFonts w:ascii="Courier New" w:hAnsi="Courier New" w:cs="Courier New" w:hint="default"/>
+      </w:rPr>
+    </w:lvl>
+    <w:lvl w:ilvl="5" w:tplc="04090005" w:tentative="1">
+      <w:start w:val="1"/>
+      <w:numFmt w:val="bullet"/>
+      <w:lvlText w:val=""/>
+      <w:lvlJc w:val="left"/>
+      <w:pPr>
+        <w:ind w:left="4320" w:hanging="360"/>
+      </w:pPr>
+      <w:rPr>
+        <w:rFonts w:ascii="Wingdings" w:hAnsi="Wingdings" w:hint="default"/>
+      </w:rPr>
+    </w:lvl>
+    <w:lvl w:ilvl="6" w:tplc="04090001" w:tentative="1">
+      <w:start w:val="1"/>
+      <w:numFmt w:val="bullet"/>
+      <w:lvlText w:val=""/>
+      <w:lvlJc w:val="left"/>
+      <w:pPr>
+        <w:ind w:left="5040" w:hanging="360"/>
+      </w:pPr>
+      <w:rPr>
+        <w:rFonts w:ascii="Symbol" w:hAnsi="Symbol" w:hint="default"/>
+      </w:rPr>
+    </w:lvl>
+    <w:lvl w:ilvl="7" w:tplc="04090003" w:tentative="1">
+      <w:start w:val="1"/>
+      <w:numFmt w:val="bullet"/>
+      <w:lvlText w:val="o"/>
+      <w:lvlJc w:val="left"/>
+      <w:pPr>
+        <w:ind w:left="5760" w:hanging="360"/>
+      </w:pPr>
+      <w:rPr>
+        <w:rFonts w:ascii="Courier New" w:hAnsi="Courier New" w:cs="Courier New" w:hint="default"/>
+      </w:rPr>
+    </w:lvl>
+    <w:lvl w:ilvl="8" w:tplc="04090005" w:tentative="1">
+      <w:start w:val="1"/>
+      <w:numFmt w:val="bullet"/>
+      <w:lvlText w:val=""/>
+      <w:lvlJc w:val="left"/>
+      <w:pPr>
+        <w:ind w:left="6480" w:hanging="360"/>
+      </w:pPr>
+      <w:rPr>
+        <w:rFonts w:ascii="Wingdings" w:hAnsi="Wingdings" w:hint="default"/>
+      </w:rPr>
+    </w:lvl>
+  </w:abstractNum>
+  <w:num w:numId="1">
+    <w:abstractNumId w:val="0"/>
+  </w:num>
+</w:numbering>
 </file>
 
 <file path=word/styles.xml><?xml version="1.0" encoding="utf-8"?>
@@ -930,6 +1289,61 @@
       </w:tblBorders>
     </w:tblPr>
   </w:style>
+  <w:style w:type="paragraph" w:styleId="Header">
+    <w:name w:val="header"/>
+    <w:basedOn w:val="Normal"/>
+    <w:link w:val="HeaderChar"/>
+    <w:uiPriority w:val="99"/>
+    <w:unhideWhenUsed/>
+    <w:rsid w:val="0003012C"/>
+    <w:pPr>
+      <w:tabs>
+        <w:tab w:val="center" w:pos="4320"/>
+        <w:tab w:val="right" w:pos="8640"/>
+      </w:tabs>
+      <w:spacing w:after="0" w:line="240" w:lineRule="auto"/>
+    </w:pPr>
+  </w:style>
+  <w:style w:type="character" w:customStyle="1" w:styleId="HeaderChar">
+    <w:name w:val="Header Char"/>
+    <w:basedOn w:val="DefaultParagraphFont"/>
+    <w:link w:val="Header"/>
+    <w:uiPriority w:val="99"/>
+    <w:rsid w:val="0003012C"/>
+  </w:style>
+  <w:style w:type="paragraph" w:styleId="Footer">
+    <w:name w:val="footer"/>
+    <w:basedOn w:val="Normal"/>
+    <w:link w:val="FooterChar"/>
+    <w:uiPriority w:val="99"/>
+    <w:unhideWhenUsed/>
+    <w:rsid w:val="0003012C"/>
+    <w:pPr>
+      <w:tabs>
+        <w:tab w:val="center" w:pos="4320"/>
+        <w:tab w:val="right" w:pos="8640"/>
+      </w:tabs>
+      <w:spacing w:after="0" w:line="240" w:lineRule="auto"/>
+    </w:pPr>
+  </w:style>
+  <w:style w:type="character" w:customStyle="1" w:styleId="FooterChar">
+    <w:name w:val="Footer Char"/>
+    <w:basedOn w:val="DefaultParagraphFont"/>
+    <w:link w:val="Footer"/>
+    <w:uiPriority w:val="99"/>
+    <w:rsid w:val="0003012C"/>
+  </w:style>
+  <w:style w:type="paragraph" w:styleId="ListParagraph">
+    <w:name w:val="List Paragraph"/>
+    <w:basedOn w:val="Normal"/>
+    <w:uiPriority w:val="34"/>
+    <w:qFormat/>
+    <w:rsid w:val="0003012C"/>
+    <w:pPr>
+      <w:ind w:left="720"/>
+      <w:contextualSpacing/>
+    </w:pPr>
+  </w:style>
 </w:styles>
 </file>
 

</xml_diff>